<commit_message>
Working on Design documentation
</commit_message>
<xml_diff>
--- a/Documentation/.Net Core Design Manual.docx
+++ b/Documentation/.Net Core Design Manual.docx
@@ -2134,7 +2134,6 @@
     <w:p>
       <w:pPr>
         <w:pStyle w:val="BodyTextKeep"/>
-        <w:ind w:firstLine="720"/>
       </w:pPr>
       <w:r>
         <w:t>Compared to Authorization, Authentication is the simpler of the two.  Authentication is give</w:t>
@@ -2161,7 +2160,6 @@
     <w:p>
       <w:pPr>
         <w:pStyle w:val="BodyTextKeep"/>
-        <w:ind w:firstLine="720"/>
       </w:pPr>
       <w:r>
         <w:t>Authorization on the other hand is all about</w:t>
@@ -2197,7 +2195,6 @@
     <w:p>
       <w:pPr>
         <w:pStyle w:val="BodyTextKeep"/>
-        <w:ind w:firstLine="720"/>
       </w:pPr>
       <w:r>
         <w:t xml:space="preserve">Roles and groups with regards to resources isn’t quite enough information, we need to apply </w:t>
@@ -2230,7 +2227,6 @@
     <w:p>
       <w:pPr>
         <w:pStyle w:val="BodyText"/>
-        <w:ind w:firstLine="720"/>
       </w:pPr>
       <w:r>
         <w:t xml:space="preserve">To add in one more twist to the Authentication/Authorization </w:t>
@@ -2248,7 +2244,6 @@
     <w:p>
       <w:pPr>
         <w:pStyle w:val="BodyText"/>
-        <w:ind w:firstLine="360"/>
       </w:pPr>
       <w:r>
         <w:lastRenderedPageBreak/>
@@ -2305,8 +2300,6 @@
       <w:r>
         <w:t>/API</w:t>
       </w:r>
-      <w:bookmarkStart w:id="4" w:name="_GoBack"/>
-      <w:bookmarkEnd w:id="4"/>
     </w:p>
     <w:p>
       <w:pPr>
@@ -2422,13 +2415,30 @@
       <w:pPr>
         <w:pStyle w:val="BodyTextKeep"/>
         <w:spacing w:before="240"/>
-        <w:ind w:firstLine="360"/>
+      </w:pPr>
+      <w:r>
+        <w:t>Beyond Authentication/Authorization I did not want to tie Growthware to a specific database</w:t>
+      </w:r>
+      <w:r>
+        <w:t xml:space="preserve"> so you’ll find code to accommodate that requirement.</w:t>
+      </w:r>
+    </w:p>
+    <w:p>
+      <w:pPr>
+        <w:pStyle w:val="BodyTextKeep"/>
+        <w:spacing w:before="240"/>
       </w:pPr>
       <w:r>
         <w:t xml:space="preserve">The </w:t>
       </w:r>
       <w:r>
-        <w:t xml:space="preserve">.Net Core version of Growthware has many of the same specification requirements as did the original version, and yes a not insignificant reuse (copy paste) of the code because of this.  The overall design is a Monolith </w:t>
+        <w:t xml:space="preserve">.Net Core version of Growthware has many of the same specification requirements as did the original version, and yes a not insignificant reuse (copy paste) of the code because of this.  </w:t>
+      </w:r>
+      <w:r>
+        <w:t xml:space="preserve">With the change to .Net core I did separate out the API from the UI so that we could support any UI we wanted.  </w:t>
+      </w:r>
+      <w:r>
+        <w:t xml:space="preserve">The overall design is a Monolith </w:t>
       </w:r>
       <w:r>
         <w:t xml:space="preserve">specifically </w:t>
@@ -2436,6 +2446,241 @@
       <w:r>
         <w:t>N-Tier.</w:t>
       </w:r>
+      <w:r>
+        <w:t xml:space="preserve">  </w:t>
+      </w:r>
+    </w:p>
+    <w:p>
+      <w:pPr>
+        <w:pStyle w:val="BodyTextKeep"/>
+        <w:spacing w:before="240"/>
+      </w:pPr>
+      <w:r>
+        <w:t>The following is a list of the projects involved in Growthware:</w:t>
+      </w:r>
+    </w:p>
+    <w:p>
+      <w:pPr>
+        <w:pStyle w:val="BodyText"/>
+        <w:numPr>
+          <w:ilvl w:val="0"/>
+          <w:numId w:val="15"/>
+        </w:numPr>
+        <w:spacing w:after="0"/>
+      </w:pPr>
+      <w:proofErr w:type="spellStart"/>
+      <w:r>
+        <w:t>BusinessLogic</w:t>
+      </w:r>
+      <w:proofErr w:type="spellEnd"/>
+      <w:r>
+        <w:t xml:space="preserve"> – Contains the code to implement the business logic and is the separation other projects from the type of database.</w:t>
+      </w:r>
+      <w:r>
+        <w:t xml:space="preserve">  Depends on </w:t>
+      </w:r>
+      <w:proofErr w:type="spellStart"/>
+      <w:r>
+        <w:t>DataAccess</w:t>
+      </w:r>
+      <w:proofErr w:type="spellEnd"/>
+      <w:r>
+        <w:t xml:space="preserve"> and Framework</w:t>
+      </w:r>
+    </w:p>
+    <w:p>
+      <w:pPr>
+        <w:pStyle w:val="BodyText"/>
+        <w:numPr>
+          <w:ilvl w:val="0"/>
+          <w:numId w:val="15"/>
+        </w:numPr>
+        <w:spacing w:after="0"/>
+      </w:pPr>
+      <w:proofErr w:type="spellStart"/>
+      <w:r>
+        <w:t>DataAccess</w:t>
+      </w:r>
+      <w:proofErr w:type="spellEnd"/>
+      <w:r>
+        <w:t xml:space="preserve"> – Contains the code to actually access the database for each database supported IE SQL Server, Oracle, etc.</w:t>
+      </w:r>
+      <w:r>
+        <w:t xml:space="preserve">  Note that no other projects will access the database</w:t>
+      </w:r>
+      <w:r>
+        <w:t>.  Depends on Framework</w:t>
+      </w:r>
+    </w:p>
+    <w:p>
+      <w:pPr>
+        <w:pStyle w:val="BodyText"/>
+        <w:numPr>
+          <w:ilvl w:val="0"/>
+          <w:numId w:val="15"/>
+        </w:numPr>
+        <w:spacing w:after="0"/>
+      </w:pPr>
+      <w:r>
+        <w:t>Database</w:t>
+      </w:r>
+      <w:r>
+        <w:t xml:space="preserve"> – Contains all of the “current” DML for in this case a SQL Server database</w:t>
+      </w:r>
+    </w:p>
+    <w:p>
+      <w:pPr>
+        <w:pStyle w:val="BodyText"/>
+        <w:numPr>
+          <w:ilvl w:val="0"/>
+          <w:numId w:val="15"/>
+        </w:numPr>
+        <w:spacing w:after="0"/>
+      </w:pPr>
+      <w:r>
+        <w:t>DatabaseManager</w:t>
+      </w:r>
+      <w:r>
+        <w:t xml:space="preserve"> – Serves as method to upgrade/downgrade the database using C# and database specific upgrade/downgrade scripts.  </w:t>
+      </w:r>
+      <w:r>
+        <w:t xml:space="preserve">Depends on </w:t>
+      </w:r>
+      <w:proofErr w:type="spellStart"/>
+      <w:r>
+        <w:t>DataAccess</w:t>
+      </w:r>
+      <w:proofErr w:type="spellEnd"/>
+      <w:r>
+        <w:t xml:space="preserve"> and Framework. </w:t>
+      </w:r>
+      <w:r>
+        <w:t>The ReadMe.md file is worth looking at</w:t>
+      </w:r>
+    </w:p>
+    <w:p>
+      <w:pPr>
+        <w:pStyle w:val="BodyText"/>
+        <w:numPr>
+          <w:ilvl w:val="0"/>
+          <w:numId w:val="15"/>
+        </w:numPr>
+        <w:spacing w:after="0"/>
+      </w:pPr>
+      <w:r>
+        <w:t>Framework</w:t>
+      </w:r>
+      <w:r>
+        <w:t xml:space="preserve"> – Contains code that is to be used by other projects and should have no dependencies on any other project.  The type of code represented here is any type of Model object, </w:t>
+      </w:r>
+      <w:r>
+        <w:t>Enumerations</w:t>
+      </w:r>
+      <w:r>
+        <w:t>, and Interfaces.  Utilities like crypto, logging, object factory, and configuration settings.</w:t>
+      </w:r>
+    </w:p>
+    <w:p>
+      <w:pPr>
+        <w:pStyle w:val="BodyText"/>
+        <w:numPr>
+          <w:ilvl w:val="0"/>
+          <w:numId w:val="15"/>
+        </w:numPr>
+        <w:spacing w:after="0"/>
+      </w:pPr>
+      <w:proofErr w:type="spellStart"/>
+      <w:r>
+        <w:t>Web.Angular</w:t>
+      </w:r>
+      <w:proofErr w:type="spellEnd"/>
+      <w:r>
+        <w:t xml:space="preserve"> – The Angular UI implementation should have no dependencies on any other projects</w:t>
+      </w:r>
+    </w:p>
+    <w:p>
+      <w:pPr>
+        <w:pStyle w:val="BodyText"/>
+        <w:numPr>
+          <w:ilvl w:val="0"/>
+          <w:numId w:val="15"/>
+        </w:numPr>
+        <w:spacing w:after="0"/>
+      </w:pPr>
+      <w:proofErr w:type="spellStart"/>
+      <w:r>
+        <w:t>Web.Api</w:t>
+      </w:r>
+      <w:proofErr w:type="spellEnd"/>
+      <w:r>
+        <w:t xml:space="preserve"> – </w:t>
+      </w:r>
+      <w:r>
+        <w:t xml:space="preserve">Is </w:t>
+      </w:r>
+      <w:r>
+        <w:t xml:space="preserve">very light and serves mostly as example of someone that wants to use some or all of Growthware would accomplish that.  Here you’ll find the Controllers but they pretty much only inherit from a base class from </w:t>
+      </w:r>
+      <w:proofErr w:type="spellStart"/>
+      <w:r>
+        <w:t>Web.Support</w:t>
+      </w:r>
+      <w:proofErr w:type="spellEnd"/>
+      <w:r>
+        <w:t xml:space="preserve">.  Depends on </w:t>
+      </w:r>
+      <w:proofErr w:type="spellStart"/>
+      <w:r>
+        <w:t>Web.Support</w:t>
+      </w:r>
+      <w:proofErr w:type="spellEnd"/>
+    </w:p>
+    <w:p>
+      <w:pPr>
+        <w:pStyle w:val="BodyText"/>
+        <w:numPr>
+          <w:ilvl w:val="0"/>
+          <w:numId w:val="15"/>
+        </w:numPr>
+        <w:spacing w:after="0"/>
+      </w:pPr>
+      <w:proofErr w:type="spellStart"/>
+      <w:r>
+        <w:t>Web.Support</w:t>
+      </w:r>
+      <w:proofErr w:type="spellEnd"/>
+      <w:r>
+        <w:t xml:space="preserve"> – Implements any logic required by </w:t>
+      </w:r>
+      <w:proofErr w:type="spellStart"/>
+      <w:r>
+        <w:t>Web.Api</w:t>
+      </w:r>
+      <w:proofErr w:type="spellEnd"/>
+      <w:r>
+        <w:t xml:space="preserve"> through the </w:t>
+      </w:r>
+      <w:proofErr w:type="spellStart"/>
+      <w:r>
+        <w:t>BussinessLogic</w:t>
+      </w:r>
+      <w:proofErr w:type="spellEnd"/>
+      <w:r>
+        <w:t xml:space="preserve">, is responsible for enforcing Authorization, and any optimization needed.  Depends on </w:t>
+      </w:r>
+      <w:proofErr w:type="spellStart"/>
+      <w:r>
+        <w:t>BusinessLogic</w:t>
+      </w:r>
+      <w:proofErr w:type="spellEnd"/>
+      <w:r>
+        <w:t xml:space="preserve"> and </w:t>
+      </w:r>
+      <w:proofErr w:type="spellStart"/>
+      <w:r>
+        <w:t>Framwork</w:t>
+      </w:r>
+      <w:proofErr w:type="spellEnd"/>
     </w:p>
     <w:p>
       <w:pPr>
@@ -2447,12 +2692,13 @@
           <w:sz w:val="32"/>
         </w:rPr>
       </w:pPr>
-      <w:bookmarkStart w:id="5" w:name="_Toc122870442"/>
-      <w:bookmarkStart w:id="6" w:name="_Toc122870181"/>
-      <w:bookmarkStart w:id="7" w:name="_Toc187471085"/>
+      <w:bookmarkStart w:id="4" w:name="_Toc122870442"/>
+      <w:bookmarkStart w:id="5" w:name="_Toc122870181"/>
+      <w:bookmarkStart w:id="6" w:name="_Toc187471085"/>
       <w:bookmarkEnd w:id="2"/>
       <w:bookmarkEnd w:id="3"/>
       <w:r>
+        <w:lastRenderedPageBreak/>
         <w:br w:type="page"/>
       </w:r>
     </w:p>
@@ -2481,7 +2727,7 @@
       <w:r>
         <w:t>look)</w:t>
       </w:r>
-      <w:bookmarkEnd w:id="7"/>
+      <w:bookmarkEnd w:id="6"/>
     </w:p>
     <w:p>
       <w:pPr>
@@ -3802,7 +4048,7 @@
       <w:pPr>
         <w:pStyle w:val="Heading1"/>
       </w:pPr>
-      <w:bookmarkStart w:id="8" w:name="_Toc187471086"/>
+      <w:bookmarkStart w:id="7" w:name="_Toc187471086"/>
       <w:proofErr w:type="spellStart"/>
       <w:r>
         <w:lastRenderedPageBreak/>
@@ -3824,7 +4070,7 @@
       <w:r>
         <w:t>)</w:t>
       </w:r>
-      <w:bookmarkEnd w:id="8"/>
+      <w:bookmarkEnd w:id="7"/>
     </w:p>
     <w:p>
       <w:pPr>
@@ -4082,13 +4328,13 @@
       <w:pPr>
         <w:pStyle w:val="Heading1"/>
       </w:pPr>
-      <w:bookmarkStart w:id="9" w:name="_Toc187471087"/>
+      <w:bookmarkStart w:id="8" w:name="_Toc187471087"/>
       <w:proofErr w:type="spellStart"/>
       <w:r>
         <w:lastRenderedPageBreak/>
         <w:t>GrowthWare.Framework.Web</w:t>
       </w:r>
-      <w:bookmarkEnd w:id="9"/>
+      <w:bookmarkEnd w:id="8"/>
       <w:proofErr w:type="spellEnd"/>
     </w:p>
     <w:p>
@@ -4983,7 +5229,7 @@
       <w:pPr>
         <w:pStyle w:val="Heading1"/>
       </w:pPr>
-      <w:bookmarkStart w:id="10" w:name="_Toc187471088"/>
+      <w:bookmarkStart w:id="9" w:name="_Toc187471088"/>
       <w:r>
         <w:t xml:space="preserve">Purpose of the </w:t>
       </w:r>
@@ -4993,9 +5239,9 @@
       <w:r>
         <w:t xml:space="preserve"> Application</w:t>
       </w:r>
+      <w:bookmarkEnd w:id="4"/>
       <w:bookmarkEnd w:id="5"/>
-      <w:bookmarkEnd w:id="6"/>
-      <w:bookmarkEnd w:id="10"/>
+      <w:bookmarkEnd w:id="9"/>
     </w:p>
     <w:p>
       <w:pPr>
@@ -5725,44 +5971,58 @@
       <w:pPr>
         <w:pStyle w:val="Heading1"/>
       </w:pPr>
-      <w:bookmarkStart w:id="11" w:name="_Toc122870443"/>
-      <w:bookmarkStart w:id="12" w:name="_Toc122870182"/>
-      <w:bookmarkStart w:id="13" w:name="_Toc187471089"/>
+      <w:bookmarkStart w:id="10" w:name="_Toc122870443"/>
+      <w:bookmarkStart w:id="11" w:name="_Toc122870182"/>
+      <w:bookmarkStart w:id="12" w:name="_Toc187471089"/>
       <w:r>
         <w:t>Security</w:t>
       </w:r>
+      <w:bookmarkEnd w:id="10"/>
       <w:bookmarkEnd w:id="11"/>
       <w:bookmarkEnd w:id="12"/>
+    </w:p>
+    <w:p>
+      <w:pPr>
+        <w:pStyle w:val="BodyText"/>
+      </w:pPr>
+      <w:r>
+        <w:t xml:space="preserve">To understand the root of </w:t>
+      </w:r>
+      <w:r>
+        <w:t xml:space="preserve">the </w:t>
+      </w:r>
+      <w:r>
+        <w:t>role/group security we only need to look at the construct of a single class.  The “</w:t>
+      </w:r>
+      <w:proofErr w:type="spellStart"/>
+      <w:r>
+        <w:t>MSecurityInfo</w:t>
+      </w:r>
+      <w:proofErr w:type="spellEnd"/>
+      <w:r>
+        <w:t>” class found in the “</w:t>
+      </w:r>
+      <w:r>
+        <w:t>Framework</w:t>
+      </w:r>
+      <w:r>
+        <w:t xml:space="preserve">” project is the driving force behind it all. </w:t>
+      </w:r>
+      <w:r>
+        <w:t xml:space="preserve"> </w:t>
+      </w:r>
+      <w:bookmarkStart w:id="13" w:name="_GoBack"/>
+      <w:proofErr w:type="spellStart"/>
+      <w:r>
+        <w:t>MSecurityInfo</w:t>
+      </w:r>
+      <w:proofErr w:type="spellEnd"/>
+      <w:r>
+        <w:t xml:space="preserve"> </w:t>
+      </w:r>
       <w:bookmarkEnd w:id="13"/>
-    </w:p>
-    <w:p>
-      <w:pPr>
-        <w:pStyle w:val="BodyText"/>
-      </w:pPr>
-      <w:r>
-        <w:t>To understand the root of role/group security we only need to look at the construct of a single class.  The “</w:t>
-      </w:r>
-      <w:proofErr w:type="spellStart"/>
-      <w:r>
-        <w:t>MSecurityInfo</w:t>
-      </w:r>
-      <w:proofErr w:type="spellEnd"/>
-      <w:r>
-        <w:t>” class found in the “</w:t>
-      </w:r>
-      <w:r>
-        <w:t>Framework</w:t>
-      </w:r>
-      <w:r>
-        <w:t xml:space="preserve">” project is the driving force behind it all.  The </w:t>
-      </w:r>
-      <w:proofErr w:type="spellStart"/>
-      <w:r>
-        <w:t>MSecurityInfo</w:t>
-      </w:r>
-      <w:proofErr w:type="spellEnd"/>
-      <w:r>
-        <w:t>” class simply accepts two objects that adhere to the “</w:t>
+      <w:r>
+        <w:t>simply accepts two objects that adhere to the “</w:t>
       </w:r>
       <w:r>
         <w:t>IGroupRolePermissionSecurity</w:t>
@@ -5775,6 +6035,9 @@
       </w:r>
       <w:r>
         <w:t>” interfaces found in the same project.</w:t>
+      </w:r>
+      <w:r>
+        <w:t xml:space="preserve"> </w:t>
       </w:r>
     </w:p>
     <w:p>
@@ -8997,6 +9260,119 @@
     </w:lvl>
   </w:abstractNum>
   <w:abstractNum w:abstractNumId="2">
+    <w:nsid w:val="08B37931"/>
+    <w:multiLevelType w:val="hybridMultilevel"/>
+    <w:tmpl w:val="560A2338"/>
+    <w:lvl w:ilvl="0" w:tplc="04090001">
+      <w:start w:val="1"/>
+      <w:numFmt w:val="bullet"/>
+      <w:lvlText w:val=""/>
+      <w:lvlJc w:val="left"/>
+      <w:pPr>
+        <w:ind w:left="720" w:hanging="360"/>
+      </w:pPr>
+      <w:rPr>
+        <w:rFonts w:ascii="Symbol" w:hAnsi="Symbol" w:hint="default"/>
+      </w:rPr>
+    </w:lvl>
+    <w:lvl w:ilvl="1" w:tplc="04090003" w:tentative="1">
+      <w:start w:val="1"/>
+      <w:numFmt w:val="bullet"/>
+      <w:lvlText w:val="o"/>
+      <w:lvlJc w:val="left"/>
+      <w:pPr>
+        <w:ind w:left="1440" w:hanging="360"/>
+      </w:pPr>
+      <w:rPr>
+        <w:rFonts w:ascii="Courier New" w:hAnsi="Courier New" w:cs="Courier New" w:hint="default"/>
+      </w:rPr>
+    </w:lvl>
+    <w:lvl w:ilvl="2" w:tplc="04090005" w:tentative="1">
+      <w:start w:val="1"/>
+      <w:numFmt w:val="bullet"/>
+      <w:lvlText w:val=""/>
+      <w:lvlJc w:val="left"/>
+      <w:pPr>
+        <w:ind w:left="2160" w:hanging="360"/>
+      </w:pPr>
+      <w:rPr>
+        <w:rFonts w:ascii="Wingdings" w:hAnsi="Wingdings" w:hint="default"/>
+      </w:rPr>
+    </w:lvl>
+    <w:lvl w:ilvl="3" w:tplc="04090001" w:tentative="1">
+      <w:start w:val="1"/>
+      <w:numFmt w:val="bullet"/>
+      <w:lvlText w:val=""/>
+      <w:lvlJc w:val="left"/>
+      <w:pPr>
+        <w:ind w:left="2880" w:hanging="360"/>
+      </w:pPr>
+      <w:rPr>
+        <w:rFonts w:ascii="Symbol" w:hAnsi="Symbol" w:hint="default"/>
+      </w:rPr>
+    </w:lvl>
+    <w:lvl w:ilvl="4" w:tplc="04090003" w:tentative="1">
+      <w:start w:val="1"/>
+      <w:numFmt w:val="bullet"/>
+      <w:lvlText w:val="o"/>
+      <w:lvlJc w:val="left"/>
+      <w:pPr>
+        <w:ind w:left="3600" w:hanging="360"/>
+      </w:pPr>
+      <w:rPr>
+        <w:rFonts w:ascii="Courier New" w:hAnsi="Courier New" w:cs="Courier New" w:hint="default"/>
+      </w:rPr>
+    </w:lvl>
+    <w:lvl w:ilvl="5" w:tplc="04090005" w:tentative="1">
+      <w:start w:val="1"/>
+      <w:numFmt w:val="bullet"/>
+      <w:lvlText w:val=""/>
+      <w:lvlJc w:val="left"/>
+      <w:pPr>
+        <w:ind w:left="4320" w:hanging="360"/>
+      </w:pPr>
+      <w:rPr>
+        <w:rFonts w:ascii="Wingdings" w:hAnsi="Wingdings" w:hint="default"/>
+      </w:rPr>
+    </w:lvl>
+    <w:lvl w:ilvl="6" w:tplc="04090001" w:tentative="1">
+      <w:start w:val="1"/>
+      <w:numFmt w:val="bullet"/>
+      <w:lvlText w:val=""/>
+      <w:lvlJc w:val="left"/>
+      <w:pPr>
+        <w:ind w:left="5040" w:hanging="360"/>
+      </w:pPr>
+      <w:rPr>
+        <w:rFonts w:ascii="Symbol" w:hAnsi="Symbol" w:hint="default"/>
+      </w:rPr>
+    </w:lvl>
+    <w:lvl w:ilvl="7" w:tplc="04090003" w:tentative="1">
+      <w:start w:val="1"/>
+      <w:numFmt w:val="bullet"/>
+      <w:lvlText w:val="o"/>
+      <w:lvlJc w:val="left"/>
+      <w:pPr>
+        <w:ind w:left="5760" w:hanging="360"/>
+      </w:pPr>
+      <w:rPr>
+        <w:rFonts w:ascii="Courier New" w:hAnsi="Courier New" w:cs="Courier New" w:hint="default"/>
+      </w:rPr>
+    </w:lvl>
+    <w:lvl w:ilvl="8" w:tplc="04090005" w:tentative="1">
+      <w:start w:val="1"/>
+      <w:numFmt w:val="bullet"/>
+      <w:lvlText w:val=""/>
+      <w:lvlJc w:val="left"/>
+      <w:pPr>
+        <w:ind w:left="6480" w:hanging="360"/>
+      </w:pPr>
+      <w:rPr>
+        <w:rFonts w:ascii="Wingdings" w:hAnsi="Wingdings" w:hint="default"/>
+      </w:rPr>
+    </w:lvl>
+  </w:abstractNum>
+  <w:abstractNum w:abstractNumId="3">
     <w:nsid w:val="18B91962"/>
     <w:multiLevelType w:val="hybridMultilevel"/>
     <w:tmpl w:val="9C6EAF6A"/>
@@ -9085,7 +9461,7 @@
       </w:pPr>
     </w:lvl>
   </w:abstractNum>
-  <w:abstractNum w:abstractNumId="3">
+  <w:abstractNum w:abstractNumId="4">
     <w:nsid w:val="1C576D98"/>
     <w:multiLevelType w:val="hybridMultilevel"/>
     <w:tmpl w:val="5BE48F58"/>
@@ -9171,7 +9547,7 @@
       </w:pPr>
     </w:lvl>
   </w:abstractNum>
-  <w:abstractNum w:abstractNumId="4">
+  <w:abstractNum w:abstractNumId="5">
     <w:nsid w:val="20B504C1"/>
     <w:multiLevelType w:val="hybridMultilevel"/>
     <w:tmpl w:val="43A2FD00"/>
@@ -9284,7 +9660,7 @@
       </w:pPr>
     </w:lvl>
   </w:abstractNum>
-  <w:abstractNum w:abstractNumId="5">
+  <w:abstractNum w:abstractNumId="6">
     <w:nsid w:val="31F40C01"/>
     <w:multiLevelType w:val="hybridMultilevel"/>
     <w:tmpl w:val="8E1A0B34"/>
@@ -9370,7 +9746,7 @@
       </w:pPr>
     </w:lvl>
   </w:abstractNum>
-  <w:abstractNum w:abstractNumId="6">
+  <w:abstractNum w:abstractNumId="7">
     <w:nsid w:val="3AF04BD1"/>
     <w:multiLevelType w:val="hybridMultilevel"/>
     <w:tmpl w:val="F0B02600"/>
@@ -9510,7 +9886,7 @@
       </w:rPr>
     </w:lvl>
   </w:abstractNum>
-  <w:abstractNum w:abstractNumId="7">
+  <w:abstractNum w:abstractNumId="8">
     <w:nsid w:val="3E2F52E1"/>
     <w:multiLevelType w:val="hybridMultilevel"/>
     <w:tmpl w:val="817E3994"/>
@@ -9623,7 +9999,7 @@
       </w:pPr>
     </w:lvl>
   </w:abstractNum>
-  <w:abstractNum w:abstractNumId="8">
+  <w:abstractNum w:abstractNumId="9">
     <w:nsid w:val="4C510602"/>
     <w:multiLevelType w:val="singleLevel"/>
     <w:tmpl w:val="F1444738"/>
@@ -9644,7 +10020,7 @@
       </w:rPr>
     </w:lvl>
   </w:abstractNum>
-  <w:abstractNum w:abstractNumId="9">
+  <w:abstractNum w:abstractNumId="10">
     <w:nsid w:val="5F436190"/>
     <w:multiLevelType w:val="singleLevel"/>
     <w:tmpl w:val="D7CE7166"/>
@@ -9665,7 +10041,7 @@
       </w:rPr>
     </w:lvl>
   </w:abstractNum>
-  <w:abstractNum w:abstractNumId="10">
+  <w:abstractNum w:abstractNumId="11">
     <w:nsid w:val="61C50B98"/>
     <w:multiLevelType w:val="hybridMultilevel"/>
     <w:tmpl w:val="CDF4841C"/>
@@ -9751,7 +10127,7 @@
       </w:pPr>
     </w:lvl>
   </w:abstractNum>
-  <w:abstractNum w:abstractNumId="11">
+  <w:abstractNum w:abstractNumId="12">
     <w:nsid w:val="6D576586"/>
     <w:multiLevelType w:val="hybridMultilevel"/>
     <w:tmpl w:val="4F8C2C08"/>
@@ -9840,7 +10216,7 @@
       </w:pPr>
     </w:lvl>
   </w:abstractNum>
-  <w:abstractNum w:abstractNumId="12">
+  <w:abstractNum w:abstractNumId="13">
     <w:nsid w:val="6DE52F71"/>
     <w:multiLevelType w:val="hybridMultilevel"/>
     <w:tmpl w:val="8814EE9E"/>
@@ -9953,7 +10329,7 @@
       </w:pPr>
     </w:lvl>
   </w:abstractNum>
-  <w:abstractNum w:abstractNumId="13">
+  <w:abstractNum w:abstractNumId="14">
     <w:nsid w:val="7E141955"/>
     <w:multiLevelType w:val="hybridMultilevel"/>
     <w:tmpl w:val="2F08C470"/>
@@ -10067,13 +10443,13 @@
     </w:lvl>
   </w:abstractNum>
   <w:num w:numId="1">
+    <w:abstractNumId w:val="10"/>
+  </w:num>
+  <w:num w:numId="2">
     <w:abstractNumId w:val="9"/>
   </w:num>
-  <w:num w:numId="2">
-    <w:abstractNumId w:val="8"/>
-  </w:num>
   <w:num w:numId="3">
-    <w:abstractNumId w:val="6"/>
+    <w:abstractNumId w:val="7"/>
     <w:lvlOverride w:ilvl="0"/>
     <w:lvlOverride w:ilvl="1"/>
     <w:lvlOverride w:ilvl="2">
@@ -10099,7 +10475,7 @@
     </w:lvlOverride>
   </w:num>
   <w:num w:numId="4">
-    <w:abstractNumId w:val="12"/>
+    <w:abstractNumId w:val="13"/>
     <w:lvlOverride w:ilvl="0">
       <w:startOverride w:val="1"/>
     </w:lvlOverride>
@@ -10159,7 +10535,7 @@
     </w:lvlOverride>
   </w:num>
   <w:num w:numId="6">
-    <w:abstractNumId w:val="4"/>
+    <w:abstractNumId w:val="5"/>
     <w:lvlOverride w:ilvl="0">
       <w:startOverride w:val="1"/>
     </w:lvlOverride>
@@ -10189,7 +10565,7 @@
     </w:lvlOverride>
   </w:num>
   <w:num w:numId="7">
-    <w:abstractNumId w:val="7"/>
+    <w:abstractNumId w:val="8"/>
     <w:lvlOverride w:ilvl="0">
       <w:startOverride w:val="1"/>
     </w:lvlOverride>
@@ -10222,24 +10598,27 @@
     <w:abstractNumId w:val="1"/>
   </w:num>
   <w:num w:numId="9">
-    <w:abstractNumId w:val="5"/>
+    <w:abstractNumId w:val="6"/>
   </w:num>
   <w:num w:numId="10">
+    <w:abstractNumId w:val="4"/>
+  </w:num>
+  <w:num w:numId="11">
+    <w:abstractNumId w:val="12"/>
+  </w:num>
+  <w:num w:numId="12">
     <w:abstractNumId w:val="3"/>
   </w:num>
-  <w:num w:numId="11">
+  <w:num w:numId="13">
     <w:abstractNumId w:val="11"/>
   </w:num>
-  <w:num w:numId="12">
+  <w:num w:numId="14">
+    <w:abstractNumId w:val="14"/>
+  </w:num>
+  <w:num w:numId="15">
     <w:abstractNumId w:val="2"/>
   </w:num>
-  <w:num w:numId="13">
-    <w:abstractNumId w:val="10"/>
-  </w:num>
-  <w:num w:numId="14">
-    <w:abstractNumId w:val="13"/>
-  </w:num>
-  <w:numIdMacAtCleanup w:val="14"/>
+  <w:numIdMacAtCleanup w:val="15"/>
 </w:numbering>
 </file>
 

</xml_diff>